<commit_message>
Fix version and language tag
english -> dutch
</commit_message>
<xml_diff>
--- a/src/ARK-Factsheet-NL.docx
+++ b/src/ARK-Factsheet-NL.docx
@@ -50,7 +50,7 @@
                     <a:blip r:embed="rId8" cstate="print">
                       <a:extLst>
                         <a:ext uri="{28A0092B-C50C-407E-A947-70E740481C1C}">
-                          <a14:useLocalDpi xmlns:a14="http://schemas.microsoft.com/office/drawing/2010/main" xmlns:wps="http://schemas.microsoft.com/office/word/2010/wordprocessingShape" xmlns:wpi="http://schemas.microsoft.com/office/word/2010/wordprocessingInk" xmlns:wpg="http://schemas.microsoft.com/office/word/2010/wordprocessingGroup" xmlns:w16se="http://schemas.microsoft.com/office/word/2015/wordml/symex" xmlns:w16cid="http://schemas.microsoft.com/office/word/2016/wordml/cid" xmlns:w15="http://schemas.microsoft.com/office/word/2012/wordml" xmlns:w14="http://schemas.microsoft.com/office/word/2010/wordml" xmlns:w="http://schemas.openxmlformats.org/wordprocessingml/2006/main" xmlns:w10="urn:schemas-microsoft-com:office:word" xmlns:wp14="http://schemas.microsoft.com/office/word/2010/wordprocessingDrawing" xmlns:v="urn:schemas-microsoft-com:vml" xmlns:o="urn:schemas-microsoft-com:office:office" xmlns:am3d="http://schemas.microsoft.com/office/drawing/2017/model3d" xmlns:aink="http://schemas.microsoft.com/office/drawing/2016/ink" xmlns:mc="http://schemas.openxmlformats.org/markup-compatibility/2006" xmlns:cx8="http://schemas.microsoft.com/office/drawing/2016/5/14/chartex" xmlns:cx7="http://schemas.microsoft.com/office/drawing/2016/5/13/chartex" xmlns:cx6="http://schemas.microsoft.com/office/drawing/2016/5/12/chartex" xmlns:cx5="http://schemas.microsoft.com/office/drawing/2016/5/11/chartex" xmlns:cx4="http://schemas.microsoft.com/office/drawing/2016/5/10/chartex" xmlns:cx3="http://schemas.microsoft.com/office/drawing/2016/5/9/chartex" xmlns:cx2="http://schemas.microsoft.com/office/drawing/2015/10/21/chartex" xmlns:cx1="http://schemas.microsoft.com/office/drawing/2015/9/8/chartex" xmlns:cx="http://schemas.microsoft.com/office/drawing/2014/chartex" xmlns:wpc="http://schemas.microsoft.com/office/word/2010/wordprocessingCanvas" xmlns="" val="0"/>
+                          <a14:useLocalDpi xmlns="" xmlns:wpc="http://schemas.microsoft.com/office/word/2010/wordprocessingCanvas" xmlns:cx="http://schemas.microsoft.com/office/drawing/2014/chartex" xmlns:cx1="http://schemas.microsoft.com/office/drawing/2015/9/8/chartex" xmlns:cx2="http://schemas.microsoft.com/office/drawing/2015/10/21/chartex" xmlns:cx3="http://schemas.microsoft.com/office/drawing/2016/5/9/chartex" xmlns:cx4="http://schemas.microsoft.com/office/drawing/2016/5/10/chartex" xmlns:cx5="http://schemas.microsoft.com/office/drawing/2016/5/11/chartex" xmlns:cx6="http://schemas.microsoft.com/office/drawing/2016/5/12/chartex" xmlns:cx7="http://schemas.microsoft.com/office/drawing/2016/5/13/chartex" xmlns:cx8="http://schemas.microsoft.com/office/drawing/2016/5/14/chartex" xmlns:mc="http://schemas.openxmlformats.org/markup-compatibility/2006" xmlns:aink="http://schemas.microsoft.com/office/drawing/2016/ink" xmlns:am3d="http://schemas.microsoft.com/office/drawing/2017/model3d" xmlns:o="urn:schemas-microsoft-com:office:office" xmlns:v="urn:schemas-microsoft-com:vml" xmlns:wp14="http://schemas.microsoft.com/office/word/2010/wordprocessingDrawing" xmlns:w10="urn:schemas-microsoft-com:office:word" xmlns:w="http://schemas.openxmlformats.org/wordprocessingml/2006/main" xmlns:w14="http://schemas.microsoft.com/office/word/2010/wordml" xmlns:w15="http://schemas.microsoft.com/office/word/2012/wordml" xmlns:w16cid="http://schemas.microsoft.com/office/word/2016/wordml/cid" xmlns:w16se="http://schemas.microsoft.com/office/word/2015/wordml/symex" xmlns:wpg="http://schemas.microsoft.com/office/word/2010/wordprocessingGroup" xmlns:wpi="http://schemas.microsoft.com/office/word/2010/wordprocessingInk" xmlns:wps="http://schemas.microsoft.com/office/word/2010/wordprocessingShape" xmlns:a14="http://schemas.microsoft.com/office/drawing/2010/main" val="0"/>
                         </a:ext>
                       </a:extLst>
                     </a:blip>
@@ -2940,27 +2940,17 @@
         </w:rPr>
         <w:t xml:space="preserve"> beheren. Je kunt een afgevaardigde worden door je account te registreren met een transactie en door je passphrase in de relay node in te voeren zodat je kunt gaan forgen. De 51 afgevaardigden met de meeste stemmen kunnen nieuwe ARK blokken forgen. De afgevaardigden ontvangen de transactiekosten en de blokbeloning voor het toevoegen van transacties in nieuwe blokken. De afgevaardigde kan deze beloning naar wens gebruiken maar veel afgevaardigden delen deze beloning met de stemmers. Je kunt de huidige afgevaardigden statistieken en posities bekijken via </w:t>
       </w:r>
-      <w:r>
-        <w:fldChar w:fldCharType="begin"/>
-      </w:r>
-      <w:r>
-        <w:instrText>HYPERLINK "https://arkcoin.net/delegates" \h</w:instrText>
-      </w:r>
-      <w:r>
-        <w:fldChar w:fldCharType="separate"/>
-      </w:r>
-      <w:r>
-        <w:rPr>
-          <w:rFonts w:asciiTheme="majorHAnsi" w:hAnsiTheme="majorHAnsi" w:cstheme="majorHAnsi"/>
-          <w:color w:val="0563C1"/>
-          <w:u w:val="single"/>
-          <w:lang w:val="nl-NL"/>
-        </w:rPr>
-        <w:t>https://arkcoin.net/delegates</w:t>
-      </w:r>
-      <w:r>
-        <w:fldChar w:fldCharType="end"/>
-      </w:r>
+      <w:hyperlink r:id="rId10">
+        <w:r>
+          <w:rPr>
+            <w:rFonts w:asciiTheme="majorHAnsi" w:hAnsiTheme="majorHAnsi" w:cstheme="majorHAnsi"/>
+            <w:color w:val="0563C1"/>
+            <w:u w:val="single"/>
+            <w:lang w:val="nl-NL"/>
+          </w:rPr>
+          <w:t>https://arkcoin.net/delegates</w:t>
+        </w:r>
+      </w:hyperlink>
     </w:p>
     <w:p>
       <w:pPr>
@@ -2997,7 +2987,7 @@
         </w:rPr>
         <w:t xml:space="preserve">Bittrex: </w:t>
       </w:r>
-      <w:hyperlink r:id="rId10">
+      <w:hyperlink r:id="rId11">
         <w:r>
           <w:rPr>
             <w:rFonts w:asciiTheme="majorHAnsi" w:hAnsiTheme="majorHAnsi" w:cstheme="majorHAnsi"/>
@@ -3016,7 +3006,7 @@
         <w:br/>
         <w:t xml:space="preserve">Binance: </w:t>
       </w:r>
-      <w:hyperlink r:id="rId11">
+      <w:hyperlink r:id="rId12">
         <w:r>
           <w:rPr>
             <w:rFonts w:asciiTheme="majorHAnsi" w:hAnsiTheme="majorHAnsi" w:cstheme="majorHAnsi"/>
@@ -3048,7 +3038,7 @@
         </w:rPr>
         <w:t xml:space="preserve">: </w:t>
       </w:r>
-      <w:hyperlink r:id="rId12" w:anchor="markets">
+      <w:hyperlink r:id="rId13" w:anchor="markets">
         <w:r>
           <w:rPr>
             <w:rFonts w:asciiTheme="majorHAnsi" w:hAnsiTheme="majorHAnsi" w:cstheme="majorHAnsi"/>
@@ -3130,7 +3120,7 @@
         </w:rPr>
         <w:t xml:space="preserve">Desktop: </w:t>
       </w:r>
-      <w:hyperlink r:id="rId13">
+      <w:hyperlink r:id="rId14">
         <w:r>
           <w:rPr>
             <w:rFonts w:asciiTheme="majorHAnsi" w:hAnsiTheme="majorHAnsi" w:cstheme="majorHAnsi"/>
@@ -3164,7 +3154,7 @@
         </w:rPr>
         <w:t xml:space="preserve"> </w:t>
       </w:r>
-      <w:hyperlink r:id="rId14">
+      <w:hyperlink r:id="rId15">
         <w:r>
           <w:rPr>
             <w:rFonts w:asciiTheme="majorHAnsi" w:hAnsiTheme="majorHAnsi" w:cstheme="majorHAnsi"/>
@@ -3191,7 +3181,7 @@
         </w:rPr>
         <w:t xml:space="preserve">iOS: </w:t>
       </w:r>
-      <w:hyperlink r:id="rId15">
+      <w:hyperlink r:id="rId16">
         <w:r>
           <w:rPr>
             <w:rFonts w:asciiTheme="majorHAnsi" w:hAnsiTheme="majorHAnsi" w:cstheme="majorHAnsi"/>
@@ -3220,7 +3210,7 @@
         </w:rPr>
         <w:t xml:space="preserve">Explorer: </w:t>
       </w:r>
-      <w:hyperlink r:id="rId16">
+      <w:hyperlink r:id="rId17">
         <w:r>
           <w:rPr>
             <w:rFonts w:asciiTheme="majorHAnsi" w:hAnsiTheme="majorHAnsi" w:cstheme="majorHAnsi"/>
@@ -4283,28 +4273,12 @@
         </w:rPr>
         <w:t xml:space="preserve">ARK </w:t>
       </w:r>
-      <w:proofErr w:type="spellStart"/>
-      <w:r>
-        <w:rPr>
-          <w:rFonts w:asciiTheme="majorHAnsi" w:hAnsiTheme="majorHAnsi" w:cstheme="majorHAnsi"/>
-        </w:rPr>
-        <w:t>biedt</w:t>
-      </w:r>
-      <w:proofErr w:type="spellEnd"/>
-      <w:r>
-        <w:rPr>
-          <w:rFonts w:asciiTheme="majorHAnsi" w:hAnsiTheme="majorHAnsi" w:cstheme="majorHAnsi"/>
-        </w:rPr>
-        <w:t xml:space="preserve"> de </w:t>
-      </w:r>
-      <w:proofErr w:type="spellStart"/>
-      <w:r>
-        <w:rPr>
-          <w:rFonts w:asciiTheme="majorHAnsi" w:hAnsiTheme="majorHAnsi" w:cstheme="majorHAnsi"/>
-        </w:rPr>
-        <w:t>volgende</w:t>
-      </w:r>
-      <w:proofErr w:type="spellEnd"/>
+      <w:r>
+        <w:rPr>
+          <w:rFonts w:asciiTheme="majorHAnsi" w:hAnsiTheme="majorHAnsi" w:cstheme="majorHAnsi"/>
+        </w:rPr>
+        <w:t>biedt de volgende</w:t>
+      </w:r>
       <w:r>
         <w:rPr>
           <w:rFonts w:asciiTheme="majorHAnsi" w:hAnsiTheme="majorHAnsi" w:cstheme="majorHAnsi"/>
@@ -4315,16 +4289,8 @@
         <w:rPr>
           <w:rFonts w:asciiTheme="majorHAnsi" w:hAnsiTheme="majorHAnsi" w:cstheme="majorHAnsi"/>
         </w:rPr>
-        <w:t xml:space="preserve"> </w:t>
-      </w:r>
-      <w:proofErr w:type="spellStart"/>
-      <w:r>
-        <w:rPr>
-          <w:rFonts w:asciiTheme="majorHAnsi" w:hAnsiTheme="majorHAnsi" w:cstheme="majorHAnsi"/>
-        </w:rPr>
-        <w:t>aan</w:t>
-      </w:r>
-      <w:proofErr w:type="spellEnd"/>
+        <w:t xml:space="preserve"> aan</w:t>
+      </w:r>
       <w:r>
         <w:rPr>
           <w:rFonts w:asciiTheme="majorHAnsi" w:hAnsiTheme="majorHAnsi" w:cstheme="majorHAnsi"/>
@@ -4370,14 +4336,12 @@
         </w:rPr>
         <w:t xml:space="preserve">, </w:t>
       </w:r>
-      <w:proofErr w:type="spellStart"/>
       <w:r>
         <w:rPr>
           <w:rFonts w:asciiTheme="majorHAnsi" w:hAnsiTheme="majorHAnsi" w:cstheme="majorHAnsi"/>
         </w:rPr>
         <w:t>Lua</w:t>
       </w:r>
-      <w:proofErr w:type="spellEnd"/>
       <w:r>
         <w:rPr>
           <w:rFonts w:asciiTheme="majorHAnsi" w:eastAsia="Arial" w:hAnsiTheme="majorHAnsi" w:cstheme="majorHAnsi"/>
@@ -4477,16 +4441,8 @@
         <w:rPr>
           <w:rFonts w:asciiTheme="majorHAnsi" w:hAnsiTheme="majorHAnsi" w:cstheme="majorHAnsi"/>
         </w:rPr>
-        <w:t xml:space="preserve">Advanced </w:t>
-      </w:r>
-      <w:proofErr w:type="spellStart"/>
-      <w:r>
-        <w:rPr>
-          <w:rFonts w:asciiTheme="majorHAnsi" w:hAnsiTheme="majorHAnsi" w:cstheme="majorHAnsi"/>
-        </w:rPr>
-        <w:t>PowerShell</w:t>
-      </w:r>
-      <w:proofErr w:type="spellEnd"/>
+        <w:t>Advanced PowerShell</w:t>
+      </w:r>
       <w:r>
         <w:rPr>
           <w:rFonts w:asciiTheme="majorHAnsi" w:eastAsia="Arial" w:hAnsiTheme="majorHAnsi" w:cstheme="majorHAnsi"/>
@@ -4500,21 +4456,7 @@
         <w:rPr>
           <w:rFonts w:asciiTheme="majorHAnsi" w:hAnsiTheme="majorHAnsi" w:cstheme="majorHAnsi"/>
         </w:rPr>
-        <w:t xml:space="preserve">Rust, </w:t>
-      </w:r>
-      <w:proofErr w:type="spellStart"/>
-      <w:r>
-        <w:rPr>
-          <w:rFonts w:asciiTheme="majorHAnsi" w:hAnsiTheme="majorHAnsi" w:cstheme="majorHAnsi"/>
-        </w:rPr>
-        <w:t>Kotlin</w:t>
-      </w:r>
-      <w:proofErr w:type="spellEnd"/>
-      <w:r>
-        <w:rPr>
-          <w:rFonts w:asciiTheme="majorHAnsi" w:hAnsiTheme="majorHAnsi" w:cstheme="majorHAnsi"/>
-        </w:rPr>
-        <w:t>,</w:t>
+        <w:t>Rust, Kotlin,</w:t>
       </w:r>
       <w:r>
         <w:rPr>
@@ -4529,16 +4471,8 @@
         <w:rPr>
           <w:rFonts w:asciiTheme="majorHAnsi" w:hAnsiTheme="majorHAnsi" w:cstheme="majorHAnsi"/>
         </w:rPr>
-        <w:t>PHP/</w:t>
-      </w:r>
-      <w:proofErr w:type="spellStart"/>
-      <w:r>
-        <w:rPr>
-          <w:rFonts w:asciiTheme="majorHAnsi" w:hAnsiTheme="majorHAnsi" w:cstheme="majorHAnsi"/>
-        </w:rPr>
-        <w:t>Laravel</w:t>
-      </w:r>
-      <w:proofErr w:type="spellEnd"/>
+        <w:t>PHP/Laravel</w:t>
+      </w:r>
       <w:r>
         <w:rPr>
           <w:rFonts w:asciiTheme="majorHAnsi" w:eastAsia="Arial" w:hAnsiTheme="majorHAnsi" w:cstheme="majorHAnsi"/>
@@ -4548,19 +4482,11 @@
         </w:rPr>
         <w:t xml:space="preserve">, </w:t>
       </w:r>
-      <w:proofErr w:type="spellStart"/>
-      <w:r>
-        <w:rPr>
-          <w:rFonts w:asciiTheme="majorHAnsi" w:hAnsiTheme="majorHAnsi" w:cstheme="majorHAnsi"/>
-        </w:rPr>
-        <w:t>TypeScript</w:t>
-      </w:r>
-      <w:proofErr w:type="spellEnd"/>
-      <w:r>
-        <w:rPr>
-          <w:rFonts w:asciiTheme="majorHAnsi" w:hAnsiTheme="majorHAnsi" w:cstheme="majorHAnsi"/>
-        </w:rPr>
-        <w:t>, C++,</w:t>
+      <w:r>
+        <w:rPr>
+          <w:rFonts w:asciiTheme="majorHAnsi" w:hAnsiTheme="majorHAnsi" w:cstheme="majorHAnsi"/>
+        </w:rPr>
+        <w:t>TypeScript, C++,</w:t>
       </w:r>
       <w:r>
         <w:rPr>
@@ -4571,14 +4497,12 @@
         </w:rPr>
         <w:t xml:space="preserve"> </w:t>
       </w:r>
-      <w:proofErr w:type="spellStart"/>
       <w:r>
         <w:rPr>
           <w:rFonts w:asciiTheme="majorHAnsi" w:hAnsiTheme="majorHAnsi" w:cstheme="majorHAnsi"/>
         </w:rPr>
         <w:t>Nucleid</w:t>
       </w:r>
-      <w:proofErr w:type="spellEnd"/>
       <w:r>
         <w:rPr>
           <w:rFonts w:asciiTheme="majorHAnsi" w:eastAsia="Arial" w:hAnsiTheme="majorHAnsi" w:cstheme="majorHAnsi"/>
@@ -4607,16 +4531,8 @@
         <w:rPr>
           <w:rFonts w:asciiTheme="majorHAnsi" w:hAnsiTheme="majorHAnsi" w:cstheme="majorHAnsi"/>
         </w:rPr>
-        <w:t xml:space="preserve">Swift </w:t>
-      </w:r>
-      <w:proofErr w:type="spellStart"/>
-      <w:r>
-        <w:rPr>
-          <w:rFonts w:asciiTheme="majorHAnsi" w:hAnsiTheme="majorHAnsi" w:cstheme="majorHAnsi"/>
-        </w:rPr>
-        <w:t>iOS</w:t>
-      </w:r>
-      <w:proofErr w:type="spellEnd"/>
+        <w:t>Swift iOS</w:t>
+      </w:r>
       <w:r>
         <w:rPr>
           <w:rFonts w:asciiTheme="majorHAnsi" w:hAnsiTheme="majorHAnsi" w:cstheme="majorHAnsi"/>
@@ -4695,7 +4611,7 @@
                     <pic:cNvPicPr preferRelativeResize="0"/>
                   </pic:nvPicPr>
                   <pic:blipFill>
-                    <a:blip r:embed="rId17" cstate="print"/>
+                    <a:blip r:embed="rId18" cstate="print"/>
                     <a:srcRect/>
                     <a:stretch>
                       <a:fillRect/>
@@ -4884,7 +4800,7 @@
         </w:rPr>
         <w:t xml:space="preserve"> </w:t>
       </w:r>
-      <w:hyperlink r:id="rId18">
+      <w:hyperlink r:id="rId19">
         <w:r>
           <w:rPr>
             <w:rFonts w:asciiTheme="majorHAnsi" w:hAnsiTheme="majorHAnsi" w:cstheme="majorHAnsi"/>
@@ -5003,7 +4919,7 @@
         </w:rPr>
         <w:t xml:space="preserve">: </w:t>
       </w:r>
-      <w:hyperlink r:id="rId19">
+      <w:hyperlink r:id="rId20">
         <w:r>
           <w:rPr>
             <w:rFonts w:asciiTheme="majorHAnsi" w:hAnsiTheme="majorHAnsi" w:cstheme="majorHAnsi"/>
@@ -5131,7 +5047,7 @@
           <w:lang w:val="nl-NL"/>
         </w:rPr>
       </w:pPr>
-      <w:hyperlink r:id="rId20">
+      <w:hyperlink r:id="rId21">
         <w:r>
           <w:rPr>
             <w:rFonts w:asciiTheme="majorHAnsi" w:hAnsiTheme="majorHAnsi" w:cstheme="majorHAnsi"/>
@@ -5155,7 +5071,7 @@
           <w:lang w:val="nl-NL"/>
         </w:rPr>
       </w:pPr>
-      <w:hyperlink r:id="rId21">
+      <w:hyperlink r:id="rId22">
         <w:r>
           <w:rPr>
             <w:rFonts w:asciiTheme="majorHAnsi" w:hAnsiTheme="majorHAnsi" w:cstheme="majorHAnsi"/>
@@ -5179,7 +5095,7 @@
           <w:lang w:val="nl-NL"/>
         </w:rPr>
       </w:pPr>
-      <w:hyperlink r:id="rId22">
+      <w:hyperlink r:id="rId23">
         <w:r>
           <w:rPr>
             <w:rFonts w:asciiTheme="majorHAnsi" w:hAnsiTheme="majorHAnsi" w:cstheme="majorHAnsi"/>
@@ -5203,7 +5119,7 @@
           <w:lang w:val="nl-NL"/>
         </w:rPr>
       </w:pPr>
-      <w:hyperlink r:id="rId23">
+      <w:hyperlink r:id="rId24">
         <w:r>
           <w:rPr>
             <w:rFonts w:asciiTheme="majorHAnsi" w:hAnsiTheme="majorHAnsi" w:cstheme="majorHAnsi"/>
@@ -5370,20 +5286,27 @@
           <w:rFonts w:asciiTheme="majorHAnsi" w:hAnsiTheme="majorHAnsi" w:cstheme="majorHAnsi"/>
           <w:lang w:val="nl-NL"/>
         </w:rPr>
-        <w:t>English 0.0.</w:t>
-      </w:r>
-      <w:r>
-        <w:rPr>
-          <w:rFonts w:asciiTheme="majorHAnsi" w:hAnsiTheme="majorHAnsi" w:cstheme="majorHAnsi"/>
-          <w:lang w:val="nl-NL"/>
-        </w:rPr>
-        <w:t>3</w:t>
+        <w:t>Dutch</w:t>
+      </w:r>
+      <w:r>
+        <w:rPr>
+          <w:rFonts w:asciiTheme="majorHAnsi" w:hAnsiTheme="majorHAnsi" w:cstheme="majorHAnsi"/>
+          <w:lang w:val="nl-NL"/>
+        </w:rPr>
+        <w:t xml:space="preserve"> 0.0.</w:t>
+      </w:r>
+      <w:r>
+        <w:rPr>
+          <w:rFonts w:asciiTheme="majorHAnsi" w:hAnsiTheme="majorHAnsi" w:cstheme="majorHAnsi"/>
+          <w:lang w:val="nl-NL"/>
+        </w:rPr>
+        <w:t>1</w:t>
       </w:r>
     </w:p>
     <w:sectPr>
-      <w:footerReference w:type="default" r:id="rId24"/>
-      <w:headerReference w:type="first" r:id="rId25"/>
-      <w:footerReference w:type="first" r:id="rId26"/>
+      <w:footerReference w:type="default" r:id="rId25"/>
+      <w:headerReference w:type="first" r:id="rId26"/>
+      <w:footerReference w:type="first" r:id="rId27"/>
       <w:pgSz w:w="11906" w:h="16838"/>
       <w:pgMar w:top="1417" w:right="1417" w:bottom="1134" w:left="1417" w:header="708" w:footer="708" w:gutter="0"/>
       <w:pgNumType w:start="1"/>
@@ -5442,7 +5365,7 @@
       <w:rPr>
         <w:noProof/>
       </w:rPr>
-      <w:t>1</w:t>
+      <w:t>4</w:t>
     </w:r>
     <w:r>
       <w:fldChar w:fldCharType="end"/>
@@ -10166,7 +10089,7 @@
 </file>
 
 <file path=customXml/itemProps1.xml><?xml version="1.0" encoding="utf-8"?>
-<ds:datastoreItem xmlns:ds="http://schemas.openxmlformats.org/officeDocument/2006/customXml" ds:itemID="{3D6767F5-78C9-4871-A0A8-1884401BD680}">
+<ds:datastoreItem xmlns:ds="http://schemas.openxmlformats.org/officeDocument/2006/customXml" ds:itemID="{6A4B03BD-30EC-47AA-9433-5979C0AB177C}">
   <ds:schemaRefs>
     <ds:schemaRef ds:uri="http://schemas.openxmlformats.org/officeDocument/2006/bibliography"/>
   </ds:schemaRefs>

</xml_diff>